<commit_message>
feat: generate contract for Lease Schedule
</commit_message>
<xml_diff>
--- a/template/lease-schedule.docx
+++ b/template/lease-schedule.docx
@@ -95,16 +95,55 @@
           <w:color w:val="222222"/>
           <w:sz w:val="24"/>
           <w:szCs w:val="24"/>
-        </w:rPr>
-      </w:pPr>
-      <w:r>
-        <w:rPr>
-          <w:b/>
-          <w:color w:val="222222"/>
-          <w:sz w:val="24"/>
-          <w:szCs w:val="24"/>
-        </w:rPr>
-        <w:t>Please find below the lease schedule for T12, T01 &amp; T08 at Social Square (Market Plaza).</w:t>
+          <w:lang w:val="en-US"/>
+        </w:rPr>
+      </w:pPr>
+      <w:r>
+        <w:rPr>
+          <w:b/>
+          <w:color w:val="222222"/>
+          <w:sz w:val="24"/>
+          <w:szCs w:val="24"/>
+        </w:rPr>
+        <w:t xml:space="preserve">Please find below the lease schedule </w:t>
+      </w:r>
+      <w:r>
+        <w:rPr>
+          <w:b/>
+          <w:color w:val="222222"/>
+          <w:sz w:val="24"/>
+          <w:szCs w:val="24"/>
+        </w:rPr>
+        <w:t>{</w:t>
+      </w:r>
+      <w:proofErr w:type="spellStart"/>
+      <w:r>
+        <w:rPr>
+          <w:b/>
+          <w:color w:val="222222"/>
+          <w:sz w:val="24"/>
+          <w:szCs w:val="24"/>
+        </w:rPr>
+        <w:t>office_id</w:t>
+      </w:r>
+      <w:proofErr w:type="spellEnd"/>
+      <w:r>
+        <w:rPr>
+          <w:b/>
+          <w:color w:val="222222"/>
+          <w:sz w:val="24"/>
+          <w:szCs w:val="24"/>
+        </w:rPr>
+        <w:t>}</w:t>
+      </w:r>
+      <w:r>
+        <w:rPr>
+          <w:b/>
+          <w:color w:val="222222"/>
+          <w:sz w:val="24"/>
+          <w:szCs w:val="24"/>
+        </w:rPr>
+        <w:t xml:space="preserve"> at Social Square (Market Plaza).</w:t>
       </w:r>
     </w:p>
     <w:p>
@@ -335,83 +374,460 @@
           <w:szCs w:val="24"/>
         </w:rPr>
       </w:pPr>
-      <w:r>
-        <w:rPr>
-          <w:noProof/>
-          <w:color w:val="222222"/>
-          <w:sz w:val="24"/>
-          <w:szCs w:val="24"/>
+    </w:p>
+    <w:p>
+      <w:pPr>
+        <w:shd w:val="clear" w:color="auto" w:fill="FFFFFF"/>
+        <w:rPr>
+          <w:color w:val="222222"/>
+          <w:sz w:val="24"/>
+          <w:szCs w:val="24"/>
+        </w:rPr>
+      </w:pPr>
+      <w:r>
+        <w:rPr>
+          <w:color w:val="222222"/>
+          <w:sz w:val="24"/>
+          <w:szCs w:val="24"/>
+        </w:rPr>
+        <w:t xml:space="preserve"> </w:t>
+      </w:r>
+    </w:p>
+    <w:p>
+      <w:pPr>
+        <w:shd w:val="clear" w:color="auto" w:fill="FFFFFF"/>
+        <w:rPr>
+          <w:color w:val="222222"/>
+          <w:sz w:val="24"/>
+          <w:szCs w:val="24"/>
+        </w:rPr>
+      </w:pPr>
+      <w:r>
+        <w:rPr>
+          <w:color w:val="222222"/>
+          <w:sz w:val="24"/>
+          <w:szCs w:val="24"/>
+        </w:rPr>
+        <w:t xml:space="preserve"> </w:t>
+      </w:r>
+    </w:p>
+    <w:p>
+      <w:pPr>
+        <w:spacing w:before="140" w:after="200"/>
+        <w:ind w:left="680" w:right="600"/>
+        <w:rPr>
+          <w:color w:val="222222"/>
+          <w:sz w:val="24"/>
+          <w:szCs w:val="24"/>
+          <w:highlight w:val="white"/>
+        </w:rPr>
+      </w:pPr>
+      <w:r>
+        <w:rPr>
+          <w:color w:val="222222"/>
+          <w:sz w:val="24"/>
+          <w:szCs w:val="24"/>
+          <w:highlight w:val="white"/>
+        </w:rPr>
+        <w:t xml:space="preserve"> </w:t>
+      </w:r>
+    </w:p>
+    <w:p>
+      <w:pPr>
+        <w:spacing w:before="140" w:after="200"/>
+        <w:ind w:left="680" w:right="600"/>
+        <w:rPr>
+          <w:b/>
+          <w:color w:val="222222"/>
+          <w:sz w:val="24"/>
+          <w:szCs w:val="24"/>
+          <w:highlight w:val="white"/>
+        </w:rPr>
+      </w:pPr>
+      <w:r>
+        <w:rPr>
+          <w:b/>
+          <w:color w:val="222222"/>
+          <w:sz w:val="24"/>
+          <w:szCs w:val="24"/>
+          <w:highlight w:val="white"/>
+        </w:rPr>
+        <w:t>AGENT:</w:t>
+      </w:r>
+    </w:p>
+    <w:p>
+      <w:pPr>
+        <w:spacing w:before="140" w:after="200"/>
+        <w:ind w:left="680" w:right="600"/>
+        <w:rPr>
+          <w:color w:val="222222"/>
+          <w:sz w:val="24"/>
+          <w:szCs w:val="24"/>
+          <w:highlight w:val="white"/>
+        </w:rPr>
+      </w:pPr>
+      <w:r>
+        <w:rPr>
+          <w:color w:val="222222"/>
+          <w:sz w:val="24"/>
+          <w:szCs w:val="24"/>
+          <w:highlight w:val="white"/>
+        </w:rPr>
+        <w:t>JADS Group Pty Ltd ABN 84 064 353 886</w:t>
+      </w:r>
+    </w:p>
+    <w:p>
+      <w:pPr>
+        <w:spacing w:before="140" w:after="200"/>
+        <w:ind w:left="680" w:right="600"/>
+        <w:rPr>
+          <w:color w:val="222222"/>
+          <w:sz w:val="24"/>
+          <w:szCs w:val="24"/>
+          <w:highlight w:val="white"/>
+        </w:rPr>
+      </w:pPr>
+      <w:r>
+        <w:rPr>
+          <w:color w:val="222222"/>
+          <w:sz w:val="24"/>
+          <w:szCs w:val="24"/>
+          <w:highlight w:val="white"/>
+        </w:rPr>
+        <w:t>Suite 3, Level 1, 61 – 63 Grote Street, Adelaide 5000</w:t>
+      </w:r>
+    </w:p>
+    <w:p>
+      <w:pPr>
+        <w:spacing w:before="140" w:after="200"/>
+        <w:ind w:left="680" w:right="600"/>
+        <w:rPr>
+          <w:color w:val="1155CC"/>
+          <w:sz w:val="24"/>
+          <w:szCs w:val="24"/>
+          <w:highlight w:val="white"/>
+        </w:rPr>
+      </w:pPr>
+      <w:r>
+        <w:rPr>
+          <w:color w:val="222222"/>
+          <w:sz w:val="24"/>
+          <w:szCs w:val="24"/>
+          <w:highlight w:val="white"/>
+        </w:rPr>
+        <w:t xml:space="preserve">Work: 8212 8866 Fax: 8212 8886 Email: </w:t>
+      </w:r>
+      <w:r>
+        <w:rPr>
+          <w:color w:val="1155CC"/>
+          <w:sz w:val="24"/>
+          <w:szCs w:val="24"/>
+          <w:highlight w:val="white"/>
+        </w:rPr>
+        <w:t>david@jadsgroup.com</w:t>
+      </w:r>
+      <w:r>
+        <w:rPr>
+          <w:color w:val="222222"/>
+          <w:sz w:val="24"/>
+          <w:szCs w:val="24"/>
+          <w:highlight w:val="white"/>
+        </w:rPr>
+        <w:t>/</w:t>
+      </w:r>
+      <w:r>
+        <w:rPr>
+          <w:color w:val="1155CC"/>
+          <w:sz w:val="24"/>
+          <w:szCs w:val="24"/>
+          <w:highlight w:val="white"/>
+        </w:rPr>
+        <w:t>andy@jadsgroup.com</w:t>
+      </w:r>
+    </w:p>
+    <w:p>
+      <w:pPr>
+        <w:spacing w:before="140" w:after="200"/>
+        <w:ind w:left="680" w:right="600"/>
+        <w:rPr>
+          <w:color w:val="222222"/>
+          <w:sz w:val="24"/>
+          <w:szCs w:val="24"/>
+          <w:highlight w:val="white"/>
+        </w:rPr>
+      </w:pPr>
+      <w:r>
+        <w:rPr>
+          <w:color w:val="222222"/>
+          <w:sz w:val="24"/>
+          <w:szCs w:val="24"/>
+          <w:highlight w:val="white"/>
+        </w:rPr>
+        <w:t xml:space="preserve"> </w:t>
+      </w:r>
+    </w:p>
+    <w:p>
+      <w:pPr>
+        <w:spacing w:before="140" w:after="200"/>
+        <w:ind w:left="680" w:right="600"/>
+        <w:rPr>
+          <w:rFonts w:hint="eastAsia"/>
+          <w:b/>
+          <w:color w:val="FF0000"/>
+          <w:sz w:val="24"/>
+          <w:szCs w:val="24"/>
+          <w:highlight w:val="white"/>
+          <w:lang w:val="en-US"/>
+        </w:rPr>
+      </w:pPr>
+      <w:r>
+        <w:rPr>
+          <w:b/>
+          <w:color w:val="FF0000"/>
+          <w:sz w:val="24"/>
+          <w:szCs w:val="24"/>
+          <w:highlight w:val="white"/>
+        </w:rPr>
+        <w:t>PREMISES</w:t>
+      </w:r>
+    </w:p>
+    <w:p>
+      <w:pPr>
+        <w:spacing w:before="140" w:after="200"/>
+        <w:ind w:left="680" w:right="600"/>
+        <w:rPr>
+          <w:color w:val="FF0000"/>
+          <w:sz w:val="24"/>
+          <w:szCs w:val="24"/>
+          <w:highlight w:val="white"/>
+        </w:rPr>
+      </w:pPr>
+      <w:r>
+        <w:rPr>
+          <w:color w:val="FF0000"/>
+          <w:sz w:val="24"/>
+          <w:szCs w:val="24"/>
+          <w:highlight w:val="white"/>
+        </w:rPr>
+        <w:t xml:space="preserve">Tenancy </w:t>
+      </w:r>
+      <w:r>
+        <w:rPr>
+          <w:color w:val="FF0000"/>
+          <w:sz w:val="24"/>
+          <w:szCs w:val="24"/>
+          <w:highlight w:val="white"/>
+          <w:lang w:val="en-US"/>
+        </w:rPr>
+        <w:t>{</w:t>
+      </w:r>
+      <w:proofErr w:type="spellStart"/>
+      <w:r>
+        <w:rPr>
+          <w:color w:val="FF0000"/>
+          <w:sz w:val="24"/>
+          <w:szCs w:val="24"/>
+          <w:highlight w:val="white"/>
+          <w:lang w:val="en-US"/>
+        </w:rPr>
+        <w:t>office_id</w:t>
+      </w:r>
+      <w:proofErr w:type="spellEnd"/>
+      <w:r>
+        <w:rPr>
+          <w:color w:val="FF0000"/>
+          <w:sz w:val="24"/>
+          <w:szCs w:val="24"/>
+          <w:highlight w:val="white"/>
+          <w:lang w:val="en-US"/>
+        </w:rPr>
+        <w:t>}</w:t>
+      </w:r>
+      <w:r>
+        <w:rPr>
+          <w:color w:val="FF0000"/>
+          <w:sz w:val="24"/>
+          <w:szCs w:val="24"/>
+          <w:highlight w:val="white"/>
+        </w:rPr>
+        <w:t xml:space="preserve">, Unit </w:t>
+      </w:r>
+      <w:r>
+        <w:rPr>
+          <w:color w:val="FF0000"/>
+          <w:sz w:val="24"/>
+          <w:szCs w:val="24"/>
+          <w:highlight w:val="white"/>
+        </w:rPr>
+        <w:t>{unit}</w:t>
+      </w:r>
+      <w:r>
+        <w:rPr>
+          <w:color w:val="FF0000"/>
+          <w:sz w:val="24"/>
+          <w:szCs w:val="24"/>
+          <w:highlight w:val="white"/>
+        </w:rPr>
+        <w:t xml:space="preserve"> Market Plaza (Social Square), 61 – 63 Grote Street, Adelaide.</w:t>
+      </w:r>
+    </w:p>
+    <w:p>
+      <w:pPr>
+        <w:spacing w:before="140" w:after="200"/>
+        <w:ind w:left="680" w:right="600"/>
+        <w:rPr>
+          <w:color w:val="222222"/>
+          <w:sz w:val="24"/>
+          <w:szCs w:val="24"/>
+          <w:highlight w:val="white"/>
+        </w:rPr>
+      </w:pPr>
+      <w:r>
+        <w:rPr>
+          <w:color w:val="222222"/>
+          <w:sz w:val="24"/>
+          <w:szCs w:val="24"/>
+          <w:highlight w:val="white"/>
+        </w:rPr>
+        <w:t xml:space="preserve"> </w:t>
+      </w:r>
+    </w:p>
+    <w:p>
+      <w:pPr>
+        <w:spacing w:before="140" w:after="200"/>
+        <w:ind w:left="680" w:right="600"/>
+        <w:rPr>
+          <w:b/>
+          <w:color w:val="222222"/>
+          <w:sz w:val="24"/>
+          <w:szCs w:val="24"/>
+          <w:highlight w:val="white"/>
+        </w:rPr>
+      </w:pPr>
+      <w:r>
+        <w:rPr>
+          <w:b/>
+          <w:color w:val="222222"/>
+          <w:sz w:val="24"/>
+          <w:szCs w:val="24"/>
+          <w:highlight w:val="white"/>
+        </w:rPr>
+        <w:t>AREA</w:t>
+      </w:r>
+    </w:p>
+    <w:p>
+      <w:pPr>
+        <w:spacing w:before="140" w:after="200"/>
+        <w:ind w:left="680" w:right="600"/>
+        <w:rPr>
+          <w:color w:val="222222"/>
+          <w:sz w:val="24"/>
+          <w:szCs w:val="24"/>
+          <w:highlight w:val="white"/>
+        </w:rPr>
+      </w:pPr>
+      <w:r>
+        <w:rPr>
+          <w:color w:val="222222"/>
+          <w:sz w:val="24"/>
+          <w:szCs w:val="24"/>
+          <w:highlight w:val="white"/>
+        </w:rPr>
+        <w:t>{size}</w:t>
+      </w:r>
+      <w:r>
+        <w:rPr>
+          <w:color w:val="222222"/>
+          <w:sz w:val="24"/>
+          <w:szCs w:val="24"/>
+          <w:highlight w:val="white"/>
+        </w:rPr>
+        <w:t xml:space="preserve"> m2 approximately</w:t>
+      </w:r>
+    </w:p>
+    <w:p>
+      <w:pPr>
+        <w:spacing w:before="140" w:after="200"/>
+        <w:ind w:left="680" w:right="600"/>
+        <w:rPr>
+          <w:color w:val="222222"/>
+          <w:sz w:val="24"/>
+          <w:szCs w:val="24"/>
+          <w:highlight w:val="white"/>
+        </w:rPr>
+      </w:pPr>
+      <w:r>
+        <w:rPr>
+          <w:color w:val="222222"/>
+          <w:sz w:val="24"/>
+          <w:szCs w:val="24"/>
+          <w:highlight w:val="white"/>
         </w:rPr>
         <w:lastRenderedPageBreak/>
-        <w:drawing>
-          <wp:inline distT="114300" distB="114300" distL="114300" distR="114300" wp14:anchorId="08073E00" wp14:editId="18E22A7E">
-            <wp:extent cx="2667000" cy="4572000"/>
-            <wp:effectExtent l="0" t="0" r="0" b="0"/>
-            <wp:docPr id="1" name="image1.png"/>
-            <wp:cNvGraphicFramePr/>
-            <a:graphic xmlns:a="http://schemas.openxmlformats.org/drawingml/2006/main">
-              <a:graphicData uri="http://schemas.openxmlformats.org/drawingml/2006/picture">
-                <pic:pic xmlns:pic="http://schemas.openxmlformats.org/drawingml/2006/picture">
-                  <pic:nvPicPr>
-                    <pic:cNvPr id="0" name="image1.png"/>
-                    <pic:cNvPicPr preferRelativeResize="0"/>
-                  </pic:nvPicPr>
-                  <pic:blipFill>
-                    <a:blip r:embed="rId6"/>
-                    <a:srcRect/>
-                    <a:stretch>
-                      <a:fillRect/>
-                    </a:stretch>
-                  </pic:blipFill>
-                  <pic:spPr>
-                    <a:xfrm>
-                      <a:off x="0" y="0"/>
-                      <a:ext cx="2667000" cy="4572000"/>
-                    </a:xfrm>
-                    <a:prstGeom prst="rect">
-                      <a:avLst/>
-                    </a:prstGeom>
-                    <a:ln/>
-                  </pic:spPr>
-                </pic:pic>
-              </a:graphicData>
-            </a:graphic>
-          </wp:inline>
-        </w:drawing>
-      </w:r>
-    </w:p>
-    <w:p>
-      <w:pPr>
-        <w:shd w:val="clear" w:color="auto" w:fill="FFFFFF"/>
-        <w:rPr>
-          <w:color w:val="222222"/>
-          <w:sz w:val="24"/>
-          <w:szCs w:val="24"/>
-        </w:rPr>
-      </w:pPr>
-      <w:r>
-        <w:rPr>
-          <w:color w:val="222222"/>
-          <w:sz w:val="24"/>
-          <w:szCs w:val="24"/>
-        </w:rPr>
         <w:t xml:space="preserve"> </w:t>
       </w:r>
     </w:p>
     <w:p>
       <w:pPr>
-        <w:shd w:val="clear" w:color="auto" w:fill="FFFFFF"/>
-        <w:rPr>
-          <w:color w:val="222222"/>
-          <w:sz w:val="24"/>
-          <w:szCs w:val="24"/>
-        </w:rPr>
-      </w:pPr>
-      <w:r>
-        <w:rPr>
-          <w:color w:val="222222"/>
-          <w:sz w:val="24"/>
-          <w:szCs w:val="24"/>
+        <w:spacing w:before="140" w:after="200"/>
+        <w:ind w:left="680" w:right="600"/>
+        <w:rPr>
+          <w:b/>
+          <w:color w:val="222222"/>
+          <w:sz w:val="24"/>
+          <w:szCs w:val="24"/>
+          <w:highlight w:val="white"/>
+        </w:rPr>
+      </w:pPr>
+      <w:r>
+        <w:rPr>
+          <w:b/>
+          <w:color w:val="222222"/>
+          <w:sz w:val="24"/>
+          <w:szCs w:val="24"/>
+          <w:highlight w:val="white"/>
+        </w:rPr>
+        <w:t>PERMITTED USE</w:t>
+      </w:r>
+    </w:p>
+    <w:p>
+      <w:pPr>
+        <w:spacing w:before="140" w:after="200"/>
+        <w:ind w:left="680" w:right="600"/>
+        <w:rPr>
+          <w:color w:val="222222"/>
+          <w:sz w:val="24"/>
+          <w:szCs w:val="24"/>
+          <w:highlight w:val="white"/>
+        </w:rPr>
+      </w:pPr>
+      <w:r>
+        <w:rPr>
+          <w:color w:val="222222"/>
+          <w:sz w:val="24"/>
+          <w:szCs w:val="24"/>
+          <w:highlight w:val="white"/>
+        </w:rPr>
+        <w:t xml:space="preserve">Restaurant &amp; Bar </w:t>
+      </w:r>
+    </w:p>
+    <w:p>
+      <w:pPr>
+        <w:spacing w:before="140" w:after="200"/>
+        <w:ind w:left="680" w:right="600"/>
+        <w:rPr>
+          <w:color w:val="222222"/>
+          <w:sz w:val="24"/>
+          <w:szCs w:val="24"/>
+          <w:highlight w:val="white"/>
+        </w:rPr>
+      </w:pPr>
+      <w:r>
+        <w:rPr>
+          <w:color w:val="222222"/>
+          <w:sz w:val="24"/>
+          <w:szCs w:val="24"/>
+          <w:highlight w:val="white"/>
         </w:rPr>
         <w:t xml:space="preserve"> </w:t>
       </w:r>
@@ -421,12 +837,82 @@
         <w:spacing w:before="140" w:after="200"/>
         <w:ind w:left="680" w:right="600"/>
         <w:rPr>
-          <w:color w:val="222222"/>
-          <w:sz w:val="24"/>
-          <w:szCs w:val="24"/>
-          <w:highlight w:val="white"/>
-        </w:rPr>
-      </w:pPr>
+          <w:b/>
+          <w:color w:val="222222"/>
+          <w:sz w:val="24"/>
+          <w:szCs w:val="24"/>
+          <w:highlight w:val="white"/>
+        </w:rPr>
+      </w:pPr>
+      <w:r>
+        <w:rPr>
+          <w:b/>
+          <w:color w:val="222222"/>
+          <w:sz w:val="24"/>
+          <w:szCs w:val="24"/>
+          <w:highlight w:val="white"/>
+        </w:rPr>
+        <w:t>INITIAL TERM OF LEASE</w:t>
+      </w:r>
+    </w:p>
+    <w:p>
+      <w:pPr>
+        <w:spacing w:before="140" w:after="200"/>
+        <w:ind w:left="680" w:right="600"/>
+        <w:rPr>
+          <w:color w:val="222222"/>
+          <w:sz w:val="24"/>
+          <w:szCs w:val="24"/>
+          <w:highlight w:val="white"/>
+        </w:rPr>
+      </w:pPr>
+      <w:r>
+        <w:rPr>
+          <w:color w:val="222222"/>
+          <w:sz w:val="24"/>
+          <w:szCs w:val="24"/>
+          <w:highlight w:val="white"/>
+        </w:rPr>
+        <w:t>{terms}</w:t>
+      </w:r>
+      <w:r>
+        <w:rPr>
+          <w:color w:val="222222"/>
+          <w:sz w:val="24"/>
+          <w:szCs w:val="24"/>
+          <w:highlight w:val="white"/>
+        </w:rPr>
+        <w:t xml:space="preserve"> years commencing </w:t>
+      </w:r>
+      <w:r>
+        <w:rPr>
+          <w:color w:val="222222"/>
+          <w:sz w:val="24"/>
+          <w:szCs w:val="24"/>
+          <w:highlight w:val="white"/>
+        </w:rPr>
+        <w:t>{</w:t>
+      </w:r>
+      <w:proofErr w:type="spellStart"/>
+      <w:r>
+        <w:rPr>
+          <w:color w:val="222222"/>
+          <w:sz w:val="24"/>
+          <w:szCs w:val="24"/>
+          <w:highlight w:val="white"/>
+        </w:rPr>
+        <w:t>start_date</w:t>
+      </w:r>
+      <w:proofErr w:type="spellEnd"/>
+      <w:r>
+        <w:rPr>
+          <w:color w:val="222222"/>
+          <w:sz w:val="24"/>
+          <w:szCs w:val="24"/>
+          <w:highlight w:val="white"/>
+        </w:rPr>
+        <w:t>}</w:t>
+      </w:r>
       <w:r>
         <w:rPr>
           <w:color w:val="222222"/>
@@ -436,118 +922,14 @@
         </w:rPr>
         <w:t xml:space="preserve"> </w:t>
       </w:r>
-    </w:p>
-    <w:p>
-      <w:pPr>
-        <w:spacing w:before="140" w:after="200"/>
-        <w:ind w:left="680" w:right="600"/>
-        <w:rPr>
-          <w:b/>
-          <w:color w:val="222222"/>
-          <w:sz w:val="24"/>
-          <w:szCs w:val="24"/>
-          <w:highlight w:val="white"/>
-        </w:rPr>
-      </w:pPr>
-      <w:r>
-        <w:rPr>
-          <w:b/>
-          <w:color w:val="222222"/>
-          <w:sz w:val="24"/>
-          <w:szCs w:val="24"/>
-          <w:highlight w:val="white"/>
-        </w:rPr>
-        <w:t>AGENT:</w:t>
-      </w:r>
-    </w:p>
-    <w:p>
-      <w:pPr>
-        <w:spacing w:before="140" w:after="200"/>
-        <w:ind w:left="680" w:right="600"/>
-        <w:rPr>
-          <w:color w:val="222222"/>
-          <w:sz w:val="24"/>
-          <w:szCs w:val="24"/>
-          <w:highlight w:val="white"/>
-        </w:rPr>
-      </w:pPr>
-      <w:r>
-        <w:rPr>
-          <w:color w:val="222222"/>
-          <w:sz w:val="24"/>
-          <w:szCs w:val="24"/>
-          <w:highlight w:val="white"/>
-        </w:rPr>
-        <w:t>JADS Group Pty Ltd ABN 84 064 353 886</w:t>
-      </w:r>
-    </w:p>
-    <w:p>
-      <w:pPr>
-        <w:spacing w:before="140" w:after="200"/>
-        <w:ind w:left="680" w:right="600"/>
-        <w:rPr>
-          <w:color w:val="222222"/>
-          <w:sz w:val="24"/>
-          <w:szCs w:val="24"/>
-          <w:highlight w:val="white"/>
-        </w:rPr>
-      </w:pPr>
-      <w:r>
-        <w:rPr>
-          <w:color w:val="222222"/>
-          <w:sz w:val="24"/>
-          <w:szCs w:val="24"/>
-          <w:highlight w:val="white"/>
-        </w:rPr>
-        <w:t>Suite 3, Level 1, 61 – 63 Grote Street, Adelaide 5000</w:t>
-      </w:r>
-    </w:p>
-    <w:p>
-      <w:pPr>
-        <w:spacing w:before="140" w:after="200"/>
-        <w:ind w:left="680" w:right="600"/>
-        <w:rPr>
-          <w:color w:val="1155CC"/>
-          <w:sz w:val="24"/>
-          <w:szCs w:val="24"/>
-          <w:highlight w:val="white"/>
-        </w:rPr>
-      </w:pPr>
-      <w:r>
-        <w:rPr>
-          <w:color w:val="222222"/>
-          <w:sz w:val="24"/>
-          <w:szCs w:val="24"/>
-          <w:highlight w:val="white"/>
-        </w:rPr>
-        <w:t xml:space="preserve">Work: 8212 8866 Fax: 8212 8886 Email: </w:t>
-      </w:r>
-      <w:r>
-        <w:rPr>
-          <w:color w:val="1155CC"/>
-          <w:sz w:val="24"/>
-          <w:szCs w:val="24"/>
-          <w:highlight w:val="white"/>
-        </w:rPr>
-        <w:t>david@jadsgroup.com</w:t>
-      </w:r>
-      <w:r>
-        <w:rPr>
-          <w:color w:val="222222"/>
-          <w:sz w:val="24"/>
-          <w:szCs w:val="24"/>
-          <w:highlight w:val="white"/>
-        </w:rPr>
-        <w:t>/</w:t>
-      </w:r>
-      <w:r>
-        <w:rPr>
-          <w:color w:val="1155CC"/>
-          <w:sz w:val="24"/>
-          <w:szCs w:val="24"/>
-          <w:highlight w:val="white"/>
-        </w:rPr>
-        <w:t>andy@jadsgroup.com</w:t>
+      <w:r>
+        <w:rPr>
+          <w:color w:val="222222"/>
+          <w:sz w:val="24"/>
+          <w:szCs w:val="24"/>
+          <w:highlight w:val="white"/>
+        </w:rPr>
+        <w:t>or upon completion of the redevelopment, whichever the later.</w:t>
       </w:r>
     </w:p>
     <w:p>
@@ -577,42 +959,21 @@
         <w:ind w:left="680" w:right="600"/>
         <w:rPr>
           <w:b/>
-          <w:color w:val="FF0000"/>
-          <w:sz w:val="24"/>
-          <w:szCs w:val="24"/>
-          <w:highlight w:val="white"/>
-        </w:rPr>
-      </w:pPr>
-      <w:r>
-        <w:rPr>
-          <w:b/>
-          <w:color w:val="FF0000"/>
-          <w:sz w:val="24"/>
-          <w:szCs w:val="24"/>
-          <w:highlight w:val="white"/>
-        </w:rPr>
-        <w:t>PREMISES</w:t>
-      </w:r>
-    </w:p>
-    <w:p>
-      <w:pPr>
-        <w:spacing w:before="140" w:after="200"/>
-        <w:ind w:left="680" w:right="600"/>
-        <w:rPr>
-          <w:color w:val="FF0000"/>
-          <w:sz w:val="24"/>
-          <w:szCs w:val="24"/>
-          <w:highlight w:val="white"/>
-        </w:rPr>
-      </w:pPr>
-      <w:r>
-        <w:rPr>
-          <w:color w:val="FF0000"/>
-          <w:sz w:val="24"/>
-          <w:szCs w:val="24"/>
-          <w:highlight w:val="white"/>
-        </w:rPr>
-        <w:t>Tenancy T12, Unit 11 Market Plaza (Social Square), 61 – 63 Grote Street, Adelaide.</w:t>
+          <w:color w:val="222222"/>
+          <w:sz w:val="24"/>
+          <w:szCs w:val="24"/>
+          <w:highlight w:val="white"/>
+        </w:rPr>
+      </w:pPr>
+      <w:r>
+        <w:rPr>
+          <w:b/>
+          <w:color w:val="222222"/>
+          <w:sz w:val="24"/>
+          <w:szCs w:val="24"/>
+          <w:highlight w:val="white"/>
+        </w:rPr>
+        <w:t>RIGHT OF RENEWAL</w:t>
       </w:r>
     </w:p>
     <w:p>
@@ -656,7 +1017,500 @@
           <w:szCs w:val="24"/>
           <w:highlight w:val="white"/>
         </w:rPr>
-        <w:t>AREA</w:t>
+        <w:t>INITIAL RENT:</w:t>
+      </w:r>
+    </w:p>
+    <w:p>
+      <w:pPr>
+        <w:spacing w:before="140" w:after="200"/>
+        <w:ind w:left="680" w:right="600"/>
+        <w:rPr>
+          <w:color w:val="222222"/>
+          <w:sz w:val="24"/>
+          <w:szCs w:val="24"/>
+          <w:highlight w:val="white"/>
+        </w:rPr>
+      </w:pPr>
+      <w:r>
+        <w:rPr>
+          <w:color w:val="222222"/>
+          <w:sz w:val="24"/>
+          <w:szCs w:val="24"/>
+          <w:highlight w:val="white"/>
+        </w:rPr>
+        <w:t>{</w:t>
+      </w:r>
+      <w:proofErr w:type="spellStart"/>
+      <w:r>
+        <w:rPr>
+          <w:color w:val="222222"/>
+          <w:sz w:val="24"/>
+          <w:szCs w:val="24"/>
+          <w:highlight w:val="white"/>
+        </w:rPr>
+        <w:t>initial_rent_text</w:t>
+      </w:r>
+      <w:proofErr w:type="spellEnd"/>
+      <w:r>
+        <w:rPr>
+          <w:color w:val="222222"/>
+          <w:sz w:val="24"/>
+          <w:szCs w:val="24"/>
+          <w:highlight w:val="white"/>
+        </w:rPr>
+        <w:t>}</w:t>
+      </w:r>
+      <w:r>
+        <w:rPr>
+          <w:color w:val="222222"/>
+          <w:sz w:val="24"/>
+          <w:szCs w:val="24"/>
+          <w:highlight w:val="white"/>
+        </w:rPr>
+        <w:t xml:space="preserve"> ($</w:t>
+      </w:r>
+      <w:r>
+        <w:rPr>
+          <w:color w:val="222222"/>
+          <w:sz w:val="24"/>
+          <w:szCs w:val="24"/>
+          <w:highlight w:val="white"/>
+        </w:rPr>
+        <w:t>{</w:t>
+      </w:r>
+      <w:proofErr w:type="spellStart"/>
+      <w:r>
+        <w:rPr>
+          <w:color w:val="222222"/>
+          <w:sz w:val="24"/>
+          <w:szCs w:val="24"/>
+          <w:highlight w:val="white"/>
+        </w:rPr>
+        <w:t>initial_</w:t>
+      </w:r>
+      <w:r>
+        <w:rPr>
+          <w:color w:val="222222"/>
+          <w:sz w:val="24"/>
+          <w:szCs w:val="24"/>
+          <w:highlight w:val="white"/>
+        </w:rPr>
+        <w:t>r</w:t>
+      </w:r>
+      <w:r>
+        <w:rPr>
+          <w:color w:val="222222"/>
+          <w:sz w:val="24"/>
+          <w:szCs w:val="24"/>
+          <w:highlight w:val="white"/>
+        </w:rPr>
+        <w:t>ent</w:t>
+      </w:r>
+      <w:proofErr w:type="spellEnd"/>
+      <w:r>
+        <w:rPr>
+          <w:color w:val="222222"/>
+          <w:sz w:val="24"/>
+          <w:szCs w:val="24"/>
+          <w:highlight w:val="white"/>
+        </w:rPr>
+        <w:t>}</w:t>
+      </w:r>
+      <w:r>
+        <w:rPr>
+          <w:color w:val="222222"/>
+          <w:sz w:val="24"/>
+          <w:szCs w:val="24"/>
+          <w:highlight w:val="white"/>
+        </w:rPr>
+        <w:t xml:space="preserve">) + GST to be always paid in advance in 12 calendar monthly </w:t>
+      </w:r>
+      <w:proofErr w:type="spellStart"/>
+      <w:r>
+        <w:rPr>
+          <w:color w:val="222222"/>
+          <w:sz w:val="24"/>
+          <w:szCs w:val="24"/>
+          <w:highlight w:val="white"/>
+        </w:rPr>
+        <w:t>installments</w:t>
+      </w:r>
+      <w:proofErr w:type="spellEnd"/>
+    </w:p>
+    <w:p>
+      <w:pPr>
+        <w:spacing w:before="140" w:after="200"/>
+        <w:ind w:left="680" w:right="600"/>
+        <w:rPr>
+          <w:color w:val="222222"/>
+          <w:sz w:val="24"/>
+          <w:szCs w:val="24"/>
+          <w:highlight w:val="white"/>
+          <w:lang w:val="en-US"/>
+        </w:rPr>
+      </w:pPr>
+    </w:p>
+    <w:p>
+      <w:pPr>
+        <w:spacing w:before="140" w:after="200"/>
+        <w:ind w:left="680" w:right="600"/>
+        <w:rPr>
+          <w:b/>
+          <w:color w:val="222222"/>
+          <w:sz w:val="24"/>
+          <w:szCs w:val="24"/>
+          <w:highlight w:val="white"/>
+        </w:rPr>
+      </w:pPr>
+      <w:r>
+        <w:rPr>
+          <w:b/>
+          <w:color w:val="222222"/>
+          <w:sz w:val="24"/>
+          <w:szCs w:val="24"/>
+          <w:highlight w:val="white"/>
+        </w:rPr>
+        <w:t>RENT REVIEW</w:t>
+      </w:r>
+    </w:p>
+    <w:p>
+      <w:pPr>
+        <w:spacing w:before="140" w:after="200"/>
+        <w:ind w:left="680" w:right="600"/>
+        <w:rPr>
+          <w:color w:val="222222"/>
+          <w:sz w:val="24"/>
+          <w:szCs w:val="24"/>
+          <w:highlight w:val="white"/>
+        </w:rPr>
+      </w:pPr>
+      <w:r>
+        <w:rPr>
+          <w:color w:val="222222"/>
+          <w:sz w:val="24"/>
+          <w:szCs w:val="24"/>
+          <w:highlight w:val="white"/>
+        </w:rPr>
+        <w:t>{</w:t>
+      </w:r>
+      <w:proofErr w:type="spellStart"/>
+      <w:r>
+        <w:rPr>
+          <w:color w:val="222222"/>
+          <w:sz w:val="24"/>
+          <w:szCs w:val="24"/>
+          <w:highlight w:val="white"/>
+        </w:rPr>
+        <w:t>rent_review_</w:t>
+      </w:r>
+      <w:proofErr w:type="gramStart"/>
+      <w:r>
+        <w:rPr>
+          <w:color w:val="222222"/>
+          <w:sz w:val="24"/>
+          <w:szCs w:val="24"/>
+          <w:highlight w:val="white"/>
+        </w:rPr>
+        <w:t>percentage</w:t>
+      </w:r>
+      <w:proofErr w:type="spellEnd"/>
+      <w:r>
+        <w:rPr>
+          <w:color w:val="222222"/>
+          <w:sz w:val="24"/>
+          <w:szCs w:val="24"/>
+          <w:highlight w:val="white"/>
+        </w:rPr>
+        <w:t>}</w:t>
+      </w:r>
+      <w:r>
+        <w:rPr>
+          <w:color w:val="222222"/>
+          <w:sz w:val="24"/>
+          <w:szCs w:val="24"/>
+          <w:highlight w:val="white"/>
+        </w:rPr>
+        <w:t>%</w:t>
+      </w:r>
+      <w:proofErr w:type="gramEnd"/>
+      <w:r>
+        <w:rPr>
+          <w:color w:val="222222"/>
+          <w:sz w:val="24"/>
+          <w:szCs w:val="24"/>
+          <w:highlight w:val="white"/>
+        </w:rPr>
+        <w:t xml:space="preserve"> ON DATES OF REVIEW</w:t>
+      </w:r>
+    </w:p>
+    <w:p>
+      <w:pPr>
+        <w:spacing w:before="140" w:after="200"/>
+        <w:ind w:left="680" w:right="600"/>
+        <w:rPr>
+          <w:color w:val="222222"/>
+          <w:sz w:val="24"/>
+          <w:szCs w:val="24"/>
+          <w:highlight w:val="white"/>
+          <w:lang w:val="en-US"/>
+        </w:rPr>
+      </w:pPr>
+      <w:r>
+        <w:rPr>
+          <w:color w:val="222222"/>
+          <w:sz w:val="24"/>
+          <w:szCs w:val="24"/>
+          <w:highlight w:val="white"/>
+        </w:rPr>
+        <w:t xml:space="preserve"> </w:t>
+      </w:r>
+    </w:p>
+    <w:p>
+      <w:pPr>
+        <w:spacing w:before="140" w:after="200"/>
+        <w:ind w:left="680" w:right="600"/>
+        <w:rPr>
+          <w:b/>
+          <w:color w:val="222222"/>
+          <w:sz w:val="24"/>
+          <w:szCs w:val="24"/>
+          <w:highlight w:val="white"/>
+        </w:rPr>
+      </w:pPr>
+      <w:r>
+        <w:rPr>
+          <w:b/>
+          <w:color w:val="222222"/>
+          <w:sz w:val="24"/>
+          <w:szCs w:val="24"/>
+          <w:highlight w:val="white"/>
+        </w:rPr>
+        <w:t>OUTGOINGS</w:t>
+      </w:r>
+    </w:p>
+    <w:p>
+      <w:pPr>
+        <w:spacing w:before="140" w:after="200"/>
+        <w:ind w:left="680" w:right="600"/>
+        <w:rPr>
+          <w:color w:val="222222"/>
+          <w:sz w:val="24"/>
+          <w:szCs w:val="24"/>
+          <w:highlight w:val="white"/>
+        </w:rPr>
+      </w:pPr>
+      <w:r>
+        <w:rPr>
+          <w:color w:val="222222"/>
+          <w:sz w:val="24"/>
+          <w:szCs w:val="24"/>
+          <w:highlight w:val="white"/>
+        </w:rPr>
+        <w:t xml:space="preserve">Operational Expenses     $24,893.51 + GST    per calendar month. May vary on 1st July annually </w:t>
+      </w:r>
+    </w:p>
+    <w:p>
+      <w:pPr>
+        <w:spacing w:before="140" w:after="200"/>
+        <w:ind w:left="680" w:right="600"/>
+        <w:rPr>
+          <w:color w:val="222222"/>
+          <w:sz w:val="24"/>
+          <w:szCs w:val="24"/>
+          <w:highlight w:val="white"/>
+        </w:rPr>
+      </w:pPr>
+      <w:r>
+        <w:rPr>
+          <w:color w:val="222222"/>
+          <w:sz w:val="24"/>
+          <w:szCs w:val="24"/>
+          <w:highlight w:val="white"/>
+        </w:rPr>
+        <w:t>Council Rates            $1,668.40                  per quarter subject to council’s advice</w:t>
+      </w:r>
+    </w:p>
+    <w:p>
+      <w:pPr>
+        <w:spacing w:before="140" w:after="200"/>
+        <w:ind w:left="680" w:right="600"/>
+        <w:rPr>
+          <w:color w:val="222222"/>
+          <w:sz w:val="24"/>
+          <w:szCs w:val="24"/>
+          <w:highlight w:val="white"/>
+        </w:rPr>
+      </w:pPr>
+      <w:r>
+        <w:rPr>
+          <w:color w:val="222222"/>
+          <w:sz w:val="24"/>
+          <w:szCs w:val="24"/>
+          <w:highlight w:val="white"/>
+        </w:rPr>
+        <w:t>State Emergency Levy    $432.90                     per annum subject to Revenue SA’s advice</w:t>
+      </w:r>
+    </w:p>
+    <w:p>
+      <w:pPr>
+        <w:spacing w:before="140" w:after="200"/>
+        <w:ind w:left="680" w:right="600"/>
+        <w:rPr>
+          <w:color w:val="222222"/>
+          <w:sz w:val="24"/>
+          <w:szCs w:val="24"/>
+          <w:highlight w:val="white"/>
+        </w:rPr>
+      </w:pPr>
+      <w:r>
+        <w:rPr>
+          <w:color w:val="222222"/>
+          <w:sz w:val="24"/>
+          <w:szCs w:val="24"/>
+          <w:highlight w:val="white"/>
+        </w:rPr>
+        <w:t xml:space="preserve"> </w:t>
+      </w:r>
+    </w:p>
+    <w:p>
+      <w:pPr>
+        <w:spacing w:before="140" w:after="200"/>
+        <w:ind w:left="680" w:right="600"/>
+        <w:rPr>
+          <w:b/>
+          <w:color w:val="222222"/>
+          <w:sz w:val="24"/>
+          <w:szCs w:val="24"/>
+          <w:highlight w:val="white"/>
+        </w:rPr>
+      </w:pPr>
+      <w:r>
+        <w:rPr>
+          <w:b/>
+          <w:color w:val="222222"/>
+          <w:sz w:val="24"/>
+          <w:szCs w:val="24"/>
+          <w:highlight w:val="white"/>
+        </w:rPr>
+        <w:t>BANK GUARANTEE</w:t>
+      </w:r>
+    </w:p>
+    <w:p>
+      <w:pPr>
+        <w:spacing w:before="140" w:after="200"/>
+        <w:ind w:left="680" w:right="600"/>
+        <w:rPr>
+          <w:color w:val="222222"/>
+          <w:sz w:val="24"/>
+          <w:szCs w:val="24"/>
+          <w:highlight w:val="white"/>
+        </w:rPr>
+      </w:pPr>
+      <w:r>
+        <w:rPr>
+          <w:color w:val="222222"/>
+          <w:sz w:val="24"/>
+          <w:szCs w:val="24"/>
+          <w:highlight w:val="white"/>
+        </w:rPr>
+        <w:t xml:space="preserve">The Lessee shall furnish the Lessor a Bank Guarantee for the amount of $42,480 + GST in favour of </w:t>
+      </w:r>
+      <w:r>
+        <w:rPr>
+          <w:color w:val="222222"/>
+          <w:sz w:val="24"/>
+          <w:szCs w:val="24"/>
+          <w:highlight w:val="white"/>
+        </w:rPr>
+        <w:t>{</w:t>
+      </w:r>
+      <w:proofErr w:type="spellStart"/>
+      <w:r>
+        <w:rPr>
+          <w:color w:val="222222"/>
+          <w:sz w:val="24"/>
+          <w:szCs w:val="24"/>
+          <w:highlight w:val="white"/>
+        </w:rPr>
+        <w:t>owner_name</w:t>
+      </w:r>
+      <w:proofErr w:type="spellEnd"/>
+      <w:r>
+        <w:rPr>
+          <w:color w:val="222222"/>
+          <w:sz w:val="24"/>
+          <w:szCs w:val="24"/>
+          <w:highlight w:val="white"/>
+        </w:rPr>
+        <w:t xml:space="preserve">} </w:t>
+      </w:r>
+      <w:r>
+        <w:rPr>
+          <w:color w:val="222222"/>
+          <w:sz w:val="24"/>
+          <w:szCs w:val="24"/>
+          <w:highlight w:val="white"/>
+        </w:rPr>
+        <w:t xml:space="preserve">ACN </w:t>
+      </w:r>
+      <w:r>
+        <w:rPr>
+          <w:color w:val="222222"/>
+          <w:sz w:val="24"/>
+          <w:szCs w:val="24"/>
+          <w:highlight w:val="white"/>
+        </w:rPr>
+        <w:t>{</w:t>
+      </w:r>
+      <w:proofErr w:type="spellStart"/>
+      <w:r>
+        <w:rPr>
+          <w:color w:val="222222"/>
+          <w:sz w:val="24"/>
+          <w:szCs w:val="24"/>
+          <w:highlight w:val="white"/>
+        </w:rPr>
+        <w:t>owner_acn</w:t>
+      </w:r>
+      <w:proofErr w:type="spellEnd"/>
+      <w:r>
+        <w:rPr>
+          <w:color w:val="222222"/>
+          <w:sz w:val="24"/>
+          <w:szCs w:val="24"/>
+          <w:highlight w:val="white"/>
+        </w:rPr>
+        <w:t>}</w:t>
+      </w:r>
+      <w:r>
+        <w:rPr>
+          <w:color w:val="222222"/>
+          <w:sz w:val="24"/>
+          <w:szCs w:val="24"/>
+          <w:highlight w:val="white"/>
+        </w:rPr>
+        <w:t>.</w:t>
+      </w:r>
+    </w:p>
+    <w:p>
+      <w:pPr>
+        <w:spacing w:before="140" w:after="200"/>
+        <w:ind w:left="680" w:right="600"/>
+        <w:rPr>
+          <w:color w:val="222222"/>
+          <w:sz w:val="24"/>
+          <w:szCs w:val="24"/>
+          <w:highlight w:val="white"/>
+        </w:rPr>
+      </w:pPr>
+      <w:r>
+        <w:rPr>
+          <w:color w:val="222222"/>
+          <w:sz w:val="24"/>
+          <w:szCs w:val="24"/>
+          <w:highlight w:val="white"/>
+        </w:rPr>
+        <w:t xml:space="preserve"> </w:t>
       </w:r>
     </w:p>
     <w:p>
@@ -678,640 +1532,6 @@
           <w:highlight w:val="white"/>
         </w:rPr>
         <w:lastRenderedPageBreak/>
-        <w:t>105 m2 approximately</w:t>
-      </w:r>
-    </w:p>
-    <w:p>
-      <w:pPr>
-        <w:spacing w:before="140" w:after="200"/>
-        <w:ind w:left="680" w:right="600"/>
-        <w:rPr>
-          <w:color w:val="222222"/>
-          <w:sz w:val="24"/>
-          <w:szCs w:val="24"/>
-          <w:highlight w:val="white"/>
-        </w:rPr>
-      </w:pPr>
-      <w:r>
-        <w:rPr>
-          <w:color w:val="222222"/>
-          <w:sz w:val="24"/>
-          <w:szCs w:val="24"/>
-          <w:highlight w:val="white"/>
-        </w:rPr>
-        <w:t xml:space="preserve"> </w:t>
-      </w:r>
-    </w:p>
-    <w:p>
-      <w:pPr>
-        <w:spacing w:before="140" w:after="200"/>
-        <w:ind w:left="680" w:right="600"/>
-        <w:rPr>
-          <w:b/>
-          <w:color w:val="222222"/>
-          <w:sz w:val="24"/>
-          <w:szCs w:val="24"/>
-          <w:highlight w:val="white"/>
-        </w:rPr>
-      </w:pPr>
-      <w:r>
-        <w:rPr>
-          <w:b/>
-          <w:color w:val="222222"/>
-          <w:sz w:val="24"/>
-          <w:szCs w:val="24"/>
-          <w:highlight w:val="white"/>
-        </w:rPr>
-        <w:t>PERMITTED USE</w:t>
-      </w:r>
-    </w:p>
-    <w:p>
-      <w:pPr>
-        <w:spacing w:before="140" w:after="200"/>
-        <w:ind w:left="680" w:right="600"/>
-        <w:rPr>
-          <w:color w:val="222222"/>
-          <w:sz w:val="24"/>
-          <w:szCs w:val="24"/>
-          <w:highlight w:val="white"/>
-        </w:rPr>
-      </w:pPr>
-      <w:r>
-        <w:rPr>
-          <w:color w:val="222222"/>
-          <w:sz w:val="24"/>
-          <w:szCs w:val="24"/>
-          <w:highlight w:val="white"/>
-        </w:rPr>
-        <w:t xml:space="preserve">Restaurant &amp; Bar </w:t>
-      </w:r>
-    </w:p>
-    <w:p>
-      <w:pPr>
-        <w:spacing w:before="140" w:after="200"/>
-        <w:ind w:left="680" w:right="600"/>
-        <w:rPr>
-          <w:color w:val="222222"/>
-          <w:sz w:val="24"/>
-          <w:szCs w:val="24"/>
-          <w:highlight w:val="white"/>
-        </w:rPr>
-      </w:pPr>
-      <w:r>
-        <w:rPr>
-          <w:color w:val="222222"/>
-          <w:sz w:val="24"/>
-          <w:szCs w:val="24"/>
-          <w:highlight w:val="white"/>
-        </w:rPr>
-        <w:t xml:space="preserve"> </w:t>
-      </w:r>
-    </w:p>
-    <w:p>
-      <w:pPr>
-        <w:spacing w:before="140" w:after="200"/>
-        <w:ind w:left="680" w:right="600"/>
-        <w:rPr>
-          <w:b/>
-          <w:color w:val="222222"/>
-          <w:sz w:val="24"/>
-          <w:szCs w:val="24"/>
-          <w:highlight w:val="white"/>
-        </w:rPr>
-      </w:pPr>
-      <w:r>
-        <w:rPr>
-          <w:b/>
-          <w:color w:val="222222"/>
-          <w:sz w:val="24"/>
-          <w:szCs w:val="24"/>
-          <w:highlight w:val="white"/>
-        </w:rPr>
-        <w:t>INITIAL TERM OF LEASE</w:t>
-      </w:r>
-    </w:p>
-    <w:p>
-      <w:pPr>
-        <w:spacing w:before="140" w:after="200"/>
-        <w:ind w:left="680" w:right="600"/>
-        <w:rPr>
-          <w:color w:val="222222"/>
-          <w:sz w:val="24"/>
-          <w:szCs w:val="24"/>
-          <w:highlight w:val="white"/>
-        </w:rPr>
-      </w:pPr>
-      <w:r>
-        <w:rPr>
-          <w:color w:val="222222"/>
-          <w:sz w:val="24"/>
-          <w:szCs w:val="24"/>
-          <w:highlight w:val="white"/>
-        </w:rPr>
-        <w:t>5 years commencing 01 June 2025 or upon completion of the redevelopment, whichever the later.</w:t>
-      </w:r>
-    </w:p>
-    <w:p>
-      <w:pPr>
-        <w:spacing w:before="140" w:after="200"/>
-        <w:ind w:left="680" w:right="600"/>
-        <w:rPr>
-          <w:color w:val="222222"/>
-          <w:sz w:val="24"/>
-          <w:szCs w:val="24"/>
-          <w:highlight w:val="white"/>
-        </w:rPr>
-      </w:pPr>
-      <w:r>
-        <w:rPr>
-          <w:color w:val="222222"/>
-          <w:sz w:val="24"/>
-          <w:szCs w:val="24"/>
-          <w:highlight w:val="white"/>
-        </w:rPr>
-        <w:t xml:space="preserve"> </w:t>
-      </w:r>
-    </w:p>
-    <w:p>
-      <w:pPr>
-        <w:spacing w:before="140" w:after="200"/>
-        <w:ind w:left="680" w:right="600"/>
-        <w:rPr>
-          <w:b/>
-          <w:color w:val="222222"/>
-          <w:sz w:val="24"/>
-          <w:szCs w:val="24"/>
-          <w:highlight w:val="white"/>
-        </w:rPr>
-      </w:pPr>
-      <w:r>
-        <w:rPr>
-          <w:b/>
-          <w:color w:val="222222"/>
-          <w:sz w:val="24"/>
-          <w:szCs w:val="24"/>
-          <w:highlight w:val="white"/>
-        </w:rPr>
-        <w:t>RIGHT OF RENEWAL</w:t>
-      </w:r>
-    </w:p>
-    <w:p>
-      <w:pPr>
-        <w:spacing w:before="140" w:after="200"/>
-        <w:ind w:left="680" w:right="600"/>
-        <w:rPr>
-          <w:color w:val="222222"/>
-          <w:sz w:val="24"/>
-          <w:szCs w:val="24"/>
-          <w:highlight w:val="white"/>
-        </w:rPr>
-      </w:pPr>
-      <w:r>
-        <w:rPr>
-          <w:color w:val="222222"/>
-          <w:sz w:val="24"/>
-          <w:szCs w:val="24"/>
-          <w:highlight w:val="white"/>
-        </w:rPr>
-        <w:t xml:space="preserve"> </w:t>
-      </w:r>
-    </w:p>
-    <w:p>
-      <w:pPr>
-        <w:spacing w:before="140" w:after="200"/>
-        <w:ind w:left="680" w:right="600"/>
-        <w:rPr>
-          <w:b/>
-          <w:color w:val="222222"/>
-          <w:sz w:val="24"/>
-          <w:szCs w:val="24"/>
-          <w:highlight w:val="white"/>
-        </w:rPr>
-      </w:pPr>
-      <w:r>
-        <w:rPr>
-          <w:b/>
-          <w:color w:val="222222"/>
-          <w:sz w:val="24"/>
-          <w:szCs w:val="24"/>
-          <w:highlight w:val="white"/>
-        </w:rPr>
-        <w:t>INITIAL RENT:</w:t>
-      </w:r>
-    </w:p>
-    <w:p>
-      <w:pPr>
-        <w:spacing w:before="140" w:after="200"/>
-        <w:ind w:left="680" w:right="600"/>
-        <w:rPr>
-          <w:color w:val="222222"/>
-          <w:sz w:val="24"/>
-          <w:szCs w:val="24"/>
-          <w:highlight w:val="white"/>
-        </w:rPr>
-      </w:pPr>
-      <w:r>
-        <w:rPr>
-          <w:color w:val="222222"/>
-          <w:sz w:val="24"/>
-          <w:szCs w:val="24"/>
-          <w:highlight w:val="white"/>
-        </w:rPr>
-        <w:t xml:space="preserve">One Hundred and three Thousand Dollars ($103,000.00) + GST to be always paid in advance in 12 calendar monthly </w:t>
-      </w:r>
-      <w:proofErr w:type="spellStart"/>
-      <w:r>
-        <w:rPr>
-          <w:color w:val="222222"/>
-          <w:sz w:val="24"/>
-          <w:szCs w:val="24"/>
-          <w:highlight w:val="white"/>
-        </w:rPr>
-        <w:t>installments</w:t>
-      </w:r>
-      <w:proofErr w:type="spellEnd"/>
-    </w:p>
-    <w:p>
-      <w:pPr>
-        <w:spacing w:before="140" w:after="200"/>
-        <w:ind w:left="680" w:right="600"/>
-        <w:rPr>
-          <w:color w:val="222222"/>
-          <w:sz w:val="24"/>
-          <w:szCs w:val="24"/>
-          <w:highlight w:val="white"/>
-        </w:rPr>
-      </w:pPr>
-    </w:p>
-    <w:p>
-      <w:pPr>
-        <w:spacing w:before="140" w:after="200"/>
-        <w:ind w:left="680" w:right="600"/>
-        <w:rPr>
-          <w:color w:val="222222"/>
-          <w:sz w:val="24"/>
-          <w:szCs w:val="24"/>
-          <w:highlight w:val="white"/>
-        </w:rPr>
-      </w:pPr>
-      <w:proofErr w:type="spellStart"/>
-      <w:r>
-        <w:rPr>
-          <w:color w:val="222222"/>
-          <w:sz w:val="24"/>
-          <w:szCs w:val="24"/>
-          <w:highlight w:val="white"/>
-        </w:rPr>
-        <w:t>Tmp</w:t>
-      </w:r>
-      <w:proofErr w:type="spellEnd"/>
-      <w:r>
-        <w:rPr>
-          <w:color w:val="222222"/>
-          <w:sz w:val="24"/>
-          <w:szCs w:val="24"/>
-          <w:highlight w:val="white"/>
-        </w:rPr>
-        <w:t>: {rent_amount}</w:t>
-      </w:r>
-    </w:p>
-    <w:p>
-      <w:pPr>
-        <w:spacing w:before="140" w:after="200"/>
-        <w:ind w:left="680" w:right="600"/>
-        <w:rPr>
-          <w:color w:val="222222"/>
-          <w:sz w:val="24"/>
-          <w:szCs w:val="24"/>
-          <w:highlight w:val="white"/>
-        </w:rPr>
-      </w:pPr>
-      <w:r>
-        <w:rPr>
-          <w:color w:val="222222"/>
-          <w:sz w:val="24"/>
-          <w:szCs w:val="24"/>
-          <w:highlight w:val="white"/>
-        </w:rPr>
-        <w:t xml:space="preserve"> </w:t>
-      </w:r>
-    </w:p>
-    <w:p>
-      <w:pPr>
-        <w:spacing w:before="140" w:after="200"/>
-        <w:ind w:left="680" w:right="600"/>
-        <w:rPr>
-          <w:b/>
-          <w:color w:val="222222"/>
-          <w:sz w:val="24"/>
-          <w:szCs w:val="24"/>
-          <w:highlight w:val="white"/>
-        </w:rPr>
-      </w:pPr>
-      <w:r>
-        <w:rPr>
-          <w:b/>
-          <w:color w:val="222222"/>
-          <w:sz w:val="24"/>
-          <w:szCs w:val="24"/>
-          <w:highlight w:val="white"/>
-        </w:rPr>
-        <w:t>RENT REVIEW</w:t>
-      </w:r>
-    </w:p>
-    <w:p>
-      <w:pPr>
-        <w:spacing w:before="140" w:after="200"/>
-        <w:ind w:left="680" w:right="600"/>
-        <w:rPr>
-          <w:color w:val="222222"/>
-          <w:sz w:val="24"/>
-          <w:szCs w:val="24"/>
-          <w:highlight w:val="white"/>
-        </w:rPr>
-      </w:pPr>
-      <w:r>
-        <w:rPr>
-          <w:color w:val="222222"/>
-          <w:sz w:val="24"/>
-          <w:szCs w:val="24"/>
-          <w:highlight w:val="white"/>
-        </w:rPr>
-        <w:t>4.0% ON DATES OF REVIEW</w:t>
-      </w:r>
-    </w:p>
-    <w:p>
-      <w:pPr>
-        <w:spacing w:before="140" w:after="200"/>
-        <w:ind w:left="680" w:right="600"/>
-        <w:rPr>
-          <w:color w:val="222222"/>
-          <w:sz w:val="24"/>
-          <w:szCs w:val="24"/>
-          <w:highlight w:val="white"/>
-        </w:rPr>
-      </w:pPr>
-      <w:r>
-        <w:rPr>
-          <w:color w:val="222222"/>
-          <w:sz w:val="24"/>
-          <w:szCs w:val="24"/>
-          <w:highlight w:val="white"/>
-        </w:rPr>
-        <w:t xml:space="preserve"> </w:t>
-      </w:r>
-    </w:p>
-    <w:p>
-      <w:pPr>
-        <w:spacing w:before="140" w:after="200"/>
-        <w:ind w:left="680" w:right="600"/>
-        <w:rPr>
-          <w:b/>
-          <w:color w:val="222222"/>
-          <w:sz w:val="24"/>
-          <w:szCs w:val="24"/>
-          <w:highlight w:val="white"/>
-        </w:rPr>
-      </w:pPr>
-      <w:r>
-        <w:rPr>
-          <w:b/>
-          <w:color w:val="222222"/>
-          <w:sz w:val="24"/>
-          <w:szCs w:val="24"/>
-          <w:highlight w:val="white"/>
-        </w:rPr>
-        <w:t>OUTGOINGS</w:t>
-      </w:r>
-    </w:p>
-    <w:p>
-      <w:pPr>
-        <w:spacing w:before="140" w:after="200"/>
-        <w:ind w:left="680" w:right="600"/>
-        <w:rPr>
-          <w:color w:val="222222"/>
-          <w:sz w:val="24"/>
-          <w:szCs w:val="24"/>
-          <w:highlight w:val="white"/>
-        </w:rPr>
-      </w:pPr>
-      <w:r>
-        <w:rPr>
-          <w:color w:val="222222"/>
-          <w:sz w:val="24"/>
-          <w:szCs w:val="24"/>
-          <w:highlight w:val="white"/>
-        </w:rPr>
-        <w:t xml:space="preserve">Operational Expenses     $24,893.51 + GST    per calendar month. May vary on 1st July annually </w:t>
-      </w:r>
-    </w:p>
-    <w:p>
-      <w:pPr>
-        <w:spacing w:before="140" w:after="200"/>
-        <w:ind w:left="680" w:right="600"/>
-        <w:rPr>
-          <w:color w:val="222222"/>
-          <w:sz w:val="24"/>
-          <w:szCs w:val="24"/>
-          <w:highlight w:val="white"/>
-        </w:rPr>
-      </w:pPr>
-      <w:r>
-        <w:rPr>
-          <w:color w:val="222222"/>
-          <w:sz w:val="24"/>
-          <w:szCs w:val="24"/>
-          <w:highlight w:val="white"/>
-        </w:rPr>
-        <w:t>Council Rates            $1,668.40                  per quarter subject to council’s advice</w:t>
-      </w:r>
-    </w:p>
-    <w:p>
-      <w:pPr>
-        <w:spacing w:before="140" w:after="200"/>
-        <w:ind w:left="680" w:right="600"/>
-        <w:rPr>
-          <w:color w:val="222222"/>
-          <w:sz w:val="24"/>
-          <w:szCs w:val="24"/>
-          <w:highlight w:val="white"/>
-        </w:rPr>
-      </w:pPr>
-      <w:r>
-        <w:rPr>
-          <w:color w:val="222222"/>
-          <w:sz w:val="24"/>
-          <w:szCs w:val="24"/>
-          <w:highlight w:val="white"/>
-        </w:rPr>
-        <w:t>State Emergency Levy    $432.90                     per annum subject to Revenue SA’s advice</w:t>
-      </w:r>
-    </w:p>
-    <w:p>
-      <w:pPr>
-        <w:spacing w:before="140" w:after="200"/>
-        <w:ind w:left="680" w:right="600"/>
-        <w:rPr>
-          <w:color w:val="222222"/>
-          <w:sz w:val="24"/>
-          <w:szCs w:val="24"/>
-          <w:highlight w:val="white"/>
-        </w:rPr>
-      </w:pPr>
-      <w:r>
-        <w:rPr>
-          <w:color w:val="222222"/>
-          <w:sz w:val="24"/>
-          <w:szCs w:val="24"/>
-          <w:highlight w:val="white"/>
-        </w:rPr>
-        <w:t xml:space="preserve"> </w:t>
-      </w:r>
-    </w:p>
-    <w:p>
-      <w:pPr>
-        <w:spacing w:before="140" w:after="200"/>
-        <w:ind w:left="680" w:right="600"/>
-        <w:rPr>
-          <w:b/>
-          <w:color w:val="222222"/>
-          <w:sz w:val="24"/>
-          <w:szCs w:val="24"/>
-          <w:highlight w:val="white"/>
-        </w:rPr>
-      </w:pPr>
-      <w:r>
-        <w:rPr>
-          <w:b/>
-          <w:color w:val="222222"/>
-          <w:sz w:val="24"/>
-          <w:szCs w:val="24"/>
-          <w:highlight w:val="white"/>
-        </w:rPr>
-        <w:t>BANK GUARANTEE</w:t>
-      </w:r>
-    </w:p>
-    <w:p>
-      <w:pPr>
-        <w:spacing w:before="140" w:after="200"/>
-        <w:ind w:left="680" w:right="600"/>
-        <w:rPr>
-          <w:color w:val="222222"/>
-          <w:sz w:val="24"/>
-          <w:szCs w:val="24"/>
-          <w:highlight w:val="white"/>
-        </w:rPr>
-      </w:pPr>
-      <w:r>
-        <w:rPr>
-          <w:color w:val="222222"/>
-          <w:sz w:val="24"/>
-          <w:szCs w:val="24"/>
-          <w:highlight w:val="white"/>
-        </w:rPr>
-        <w:lastRenderedPageBreak/>
-        <w:t xml:space="preserve">The Lessee shall furnish the Lessor a Bank Guarantee </w:t>
-      </w:r>
-      <w:proofErr w:type="gramStart"/>
-      <w:r>
-        <w:rPr>
-          <w:color w:val="222222"/>
-          <w:sz w:val="24"/>
-          <w:szCs w:val="24"/>
-          <w:highlight w:val="white"/>
-        </w:rPr>
-        <w:t>for the amount of</w:t>
-      </w:r>
-      <w:proofErr w:type="gramEnd"/>
-      <w:r>
-        <w:rPr>
-          <w:color w:val="222222"/>
-          <w:sz w:val="24"/>
-          <w:szCs w:val="24"/>
-          <w:highlight w:val="white"/>
-        </w:rPr>
-        <w:t xml:space="preserve"> $42,480 + GST in favour of </w:t>
-      </w:r>
-      <w:proofErr w:type="spellStart"/>
-      <w:r>
-        <w:rPr>
-          <w:color w:val="222222"/>
-          <w:sz w:val="24"/>
-          <w:szCs w:val="24"/>
-          <w:highlight w:val="white"/>
-        </w:rPr>
-        <w:t>Willsmere</w:t>
-      </w:r>
-      <w:proofErr w:type="spellEnd"/>
-      <w:r>
-        <w:rPr>
-          <w:color w:val="222222"/>
-          <w:sz w:val="24"/>
-          <w:szCs w:val="24"/>
-          <w:highlight w:val="white"/>
-        </w:rPr>
-        <w:t xml:space="preserve"> Pty Ltd ACN 081 225 772 (ATF </w:t>
-      </w:r>
-      <w:proofErr w:type="spellStart"/>
-      <w:r>
-        <w:rPr>
-          <w:color w:val="222222"/>
-          <w:sz w:val="24"/>
-          <w:szCs w:val="24"/>
-          <w:highlight w:val="white"/>
-        </w:rPr>
-        <w:t>Willsmere</w:t>
-      </w:r>
-      <w:proofErr w:type="spellEnd"/>
-      <w:r>
-        <w:rPr>
-          <w:color w:val="222222"/>
-          <w:sz w:val="24"/>
-          <w:szCs w:val="24"/>
-          <w:highlight w:val="white"/>
-        </w:rPr>
-        <w:t xml:space="preserve"> Property Trust).</w:t>
-      </w:r>
-    </w:p>
-    <w:p>
-      <w:pPr>
-        <w:spacing w:before="140" w:after="200"/>
-        <w:ind w:left="680" w:right="600"/>
-        <w:rPr>
-          <w:color w:val="222222"/>
-          <w:sz w:val="24"/>
-          <w:szCs w:val="24"/>
-          <w:highlight w:val="white"/>
-        </w:rPr>
-      </w:pPr>
-      <w:r>
-        <w:rPr>
-          <w:color w:val="222222"/>
-          <w:sz w:val="24"/>
-          <w:szCs w:val="24"/>
-          <w:highlight w:val="white"/>
-        </w:rPr>
-        <w:t xml:space="preserve"> </w:t>
-      </w:r>
-    </w:p>
-    <w:p>
-      <w:pPr>
-        <w:spacing w:before="140" w:after="200"/>
-        <w:ind w:left="680" w:right="600"/>
-        <w:rPr>
-          <w:color w:val="222222"/>
-          <w:sz w:val="24"/>
-          <w:szCs w:val="24"/>
-          <w:highlight w:val="white"/>
-        </w:rPr>
-      </w:pPr>
-      <w:r>
-        <w:rPr>
-          <w:color w:val="222222"/>
-          <w:sz w:val="24"/>
-          <w:szCs w:val="24"/>
-          <w:highlight w:val="white"/>
-        </w:rPr>
         <w:t>Please note.</w:t>
       </w:r>
     </w:p>
@@ -1543,12 +1763,12 @@
     </w:p>
     <w:p/>
     <w:sectPr>
-      <w:headerReference w:type="even" r:id="rId7"/>
-      <w:headerReference w:type="default" r:id="rId8"/>
-      <w:footerReference w:type="even" r:id="rId9"/>
-      <w:footerReference w:type="default" r:id="rId10"/>
-      <w:headerReference w:type="first" r:id="rId11"/>
-      <w:footerReference w:type="first" r:id="rId12"/>
+      <w:headerReference w:type="even" r:id="rId6"/>
+      <w:headerReference w:type="default" r:id="rId7"/>
+      <w:footerReference w:type="even" r:id="rId8"/>
+      <w:footerReference w:type="default" r:id="rId9"/>
+      <w:headerReference w:type="first" r:id="rId10"/>
+      <w:footerReference w:type="first" r:id="rId11"/>
       <w:pgSz w:w="11906" w:h="16838"/>
       <w:pgMar w:top="1440" w:right="1440" w:bottom="1440" w:left="1440" w:header="720" w:footer="720" w:gutter="0"/>
       <w:pgNumType w:start="1"/>

</xml_diff>

<commit_message>
feat: send eamil by customized template
</commit_message>
<xml_diff>
--- a/template/lease-schedule.docx
+++ b/template/lease-schedule.docx
@@ -571,7 +571,6 @@
         <w:spacing w:before="140" w:after="200"/>
         <w:ind w:left="680" w:right="600"/>
         <w:rPr>
-          <w:rFonts w:hint="eastAsia"/>
           <w:b/>
           <w:color w:val="FF0000"/>
           <w:sz w:val="24"/>
@@ -733,16 +732,7 @@
           <w:szCs w:val="24"/>
           <w:highlight w:val="white"/>
         </w:rPr>
-        <w:t>{size}</w:t>
-      </w:r>
-      <w:r>
-        <w:rPr>
-          <w:color w:val="222222"/>
-          <w:sz w:val="24"/>
-          <w:szCs w:val="24"/>
-          <w:highlight w:val="white"/>
-        </w:rPr>
-        <w:t xml:space="preserve"> m2 approximately</w:t>
+        <w:t>{size} m2 approximately</w:t>
       </w:r>
     </w:p>
     <w:p>
@@ -873,16 +863,7 @@
           <w:szCs w:val="24"/>
           <w:highlight w:val="white"/>
         </w:rPr>
-        <w:t>{terms}</w:t>
-      </w:r>
-      <w:r>
-        <w:rPr>
-          <w:color w:val="222222"/>
-          <w:sz w:val="24"/>
-          <w:szCs w:val="24"/>
-          <w:highlight w:val="white"/>
-        </w:rPr>
-        <w:t xml:space="preserve"> years commencing </w:t>
+        <w:t xml:space="preserve">{terms} years commencing </w:t>
       </w:r>
       <w:r>
         <w:rPr>
@@ -1058,6 +1039,53 @@
           <w:szCs w:val="24"/>
           <w:highlight w:val="white"/>
         </w:rPr>
+        <w:t>} ($</w:t>
+      </w:r>
+      <w:r>
+        <w:rPr>
+          <w:color w:val="222222"/>
+          <w:sz w:val="24"/>
+          <w:szCs w:val="24"/>
+          <w:highlight w:val="white"/>
+        </w:rPr>
+        <w:t>{</w:t>
+      </w:r>
+      <w:proofErr w:type="spellStart"/>
+      <w:r>
+        <w:rPr>
+          <w:color w:val="222222"/>
+          <w:sz w:val="24"/>
+          <w:szCs w:val="24"/>
+          <w:highlight w:val="white"/>
+        </w:rPr>
+        <w:t>initial_</w:t>
+      </w:r>
+      <w:r>
+        <w:rPr>
+          <w:color w:val="222222"/>
+          <w:sz w:val="24"/>
+          <w:szCs w:val="24"/>
+          <w:highlight w:val="white"/>
+        </w:rPr>
+        <w:t>r</w:t>
+      </w:r>
+      <w:r>
+        <w:rPr>
+          <w:color w:val="222222"/>
+          <w:sz w:val="24"/>
+          <w:szCs w:val="24"/>
+          <w:highlight w:val="white"/>
+        </w:rPr>
+        <w:t>ent</w:t>
+      </w:r>
+      <w:proofErr w:type="spellEnd"/>
+      <w:r>
+        <w:rPr>
+          <w:color w:val="222222"/>
+          <w:sz w:val="24"/>
+          <w:szCs w:val="24"/>
+          <w:highlight w:val="white"/>
+        </w:rPr>
         <w:t>}</w:t>
       </w:r>
       <w:r>
@@ -1067,8 +1095,67 @@
           <w:szCs w:val="24"/>
           <w:highlight w:val="white"/>
         </w:rPr>
-        <w:t xml:space="preserve"> ($</w:t>
-      </w:r>
+        <w:t xml:space="preserve">) + GST to be always paid in advance in 12 calendar monthly </w:t>
+      </w:r>
+      <w:proofErr w:type="spellStart"/>
+      <w:r>
+        <w:rPr>
+          <w:color w:val="222222"/>
+          <w:sz w:val="24"/>
+          <w:szCs w:val="24"/>
+          <w:highlight w:val="white"/>
+        </w:rPr>
+        <w:t>installments</w:t>
+      </w:r>
+      <w:proofErr w:type="spellEnd"/>
+    </w:p>
+    <w:p>
+      <w:pPr>
+        <w:spacing w:before="140" w:after="200"/>
+        <w:ind w:left="680" w:right="600"/>
+        <w:rPr>
+          <w:color w:val="222222"/>
+          <w:sz w:val="24"/>
+          <w:szCs w:val="24"/>
+          <w:highlight w:val="white"/>
+          <w:lang w:val="en-US"/>
+        </w:rPr>
+      </w:pPr>
+    </w:p>
+    <w:p>
+      <w:pPr>
+        <w:spacing w:before="140" w:after="200"/>
+        <w:ind w:left="680" w:right="600"/>
+        <w:rPr>
+          <w:b/>
+          <w:color w:val="222222"/>
+          <w:sz w:val="24"/>
+          <w:szCs w:val="24"/>
+          <w:highlight w:val="white"/>
+        </w:rPr>
+      </w:pPr>
+      <w:r>
+        <w:rPr>
+          <w:b/>
+          <w:color w:val="222222"/>
+          <w:sz w:val="24"/>
+          <w:szCs w:val="24"/>
+          <w:highlight w:val="white"/>
+        </w:rPr>
+        <w:t>RENT REVIEW</w:t>
+      </w:r>
+    </w:p>
+    <w:p>
+      <w:pPr>
+        <w:spacing w:before="140" w:after="200"/>
+        <w:ind w:left="680" w:right="600"/>
+        <w:rPr>
+          <w:color w:val="222222"/>
+          <w:sz w:val="24"/>
+          <w:szCs w:val="24"/>
+          <w:highlight w:val="white"/>
+        </w:rPr>
+      </w:pPr>
       <w:r>
         <w:rPr>
           <w:color w:val="222222"/>
@@ -1086,25 +1173,17 @@
           <w:szCs w:val="24"/>
           <w:highlight w:val="white"/>
         </w:rPr>
-        <w:t>initial_</w:t>
-      </w:r>
-      <w:r>
-        <w:rPr>
-          <w:color w:val="222222"/>
-          <w:sz w:val="24"/>
-          <w:szCs w:val="24"/>
-          <w:highlight w:val="white"/>
-        </w:rPr>
-        <w:t>r</w:t>
-      </w:r>
-      <w:r>
-        <w:rPr>
-          <w:color w:val="222222"/>
-          <w:sz w:val="24"/>
-          <w:szCs w:val="24"/>
-          <w:highlight w:val="white"/>
-        </w:rPr>
-        <w:t>ent</w:t>
+        <w:t>rent_review_</w:t>
+      </w:r>
+      <w:proofErr w:type="gramStart"/>
+      <w:r>
+        <w:rPr>
+          <w:color w:val="222222"/>
+          <w:sz w:val="24"/>
+          <w:szCs w:val="24"/>
+          <w:highlight w:val="white"/>
+        </w:rPr>
+        <w:t>percentage</w:t>
       </w:r>
       <w:proofErr w:type="spellEnd"/>
       <w:r>
@@ -1114,123 +1193,7 @@
           <w:szCs w:val="24"/>
           <w:highlight w:val="white"/>
         </w:rPr>
-        <w:t>}</w:t>
-      </w:r>
-      <w:r>
-        <w:rPr>
-          <w:color w:val="222222"/>
-          <w:sz w:val="24"/>
-          <w:szCs w:val="24"/>
-          <w:highlight w:val="white"/>
-        </w:rPr>
-        <w:t xml:space="preserve">) + GST to be always paid in advance in 12 calendar monthly </w:t>
-      </w:r>
-      <w:proofErr w:type="spellStart"/>
-      <w:r>
-        <w:rPr>
-          <w:color w:val="222222"/>
-          <w:sz w:val="24"/>
-          <w:szCs w:val="24"/>
-          <w:highlight w:val="white"/>
-        </w:rPr>
-        <w:t>installments</w:t>
-      </w:r>
-      <w:proofErr w:type="spellEnd"/>
-    </w:p>
-    <w:p>
-      <w:pPr>
-        <w:spacing w:before="140" w:after="200"/>
-        <w:ind w:left="680" w:right="600"/>
-        <w:rPr>
-          <w:color w:val="222222"/>
-          <w:sz w:val="24"/>
-          <w:szCs w:val="24"/>
-          <w:highlight w:val="white"/>
-          <w:lang w:val="en-US"/>
-        </w:rPr>
-      </w:pPr>
-    </w:p>
-    <w:p>
-      <w:pPr>
-        <w:spacing w:before="140" w:after="200"/>
-        <w:ind w:left="680" w:right="600"/>
-        <w:rPr>
-          <w:b/>
-          <w:color w:val="222222"/>
-          <w:sz w:val="24"/>
-          <w:szCs w:val="24"/>
-          <w:highlight w:val="white"/>
-        </w:rPr>
-      </w:pPr>
-      <w:r>
-        <w:rPr>
-          <w:b/>
-          <w:color w:val="222222"/>
-          <w:sz w:val="24"/>
-          <w:szCs w:val="24"/>
-          <w:highlight w:val="white"/>
-        </w:rPr>
-        <w:t>RENT REVIEW</w:t>
-      </w:r>
-    </w:p>
-    <w:p>
-      <w:pPr>
-        <w:spacing w:before="140" w:after="200"/>
-        <w:ind w:left="680" w:right="600"/>
-        <w:rPr>
-          <w:color w:val="222222"/>
-          <w:sz w:val="24"/>
-          <w:szCs w:val="24"/>
-          <w:highlight w:val="white"/>
-        </w:rPr>
-      </w:pPr>
-      <w:r>
-        <w:rPr>
-          <w:color w:val="222222"/>
-          <w:sz w:val="24"/>
-          <w:szCs w:val="24"/>
-          <w:highlight w:val="white"/>
-        </w:rPr>
-        <w:t>{</w:t>
-      </w:r>
-      <w:proofErr w:type="spellStart"/>
-      <w:r>
-        <w:rPr>
-          <w:color w:val="222222"/>
-          <w:sz w:val="24"/>
-          <w:szCs w:val="24"/>
-          <w:highlight w:val="white"/>
-        </w:rPr>
-        <w:t>rent_review_</w:t>
-      </w:r>
-      <w:proofErr w:type="gramStart"/>
-      <w:r>
-        <w:rPr>
-          <w:color w:val="222222"/>
-          <w:sz w:val="24"/>
-          <w:szCs w:val="24"/>
-          <w:highlight w:val="white"/>
-        </w:rPr>
-        <w:t>percentage</w:t>
-      </w:r>
-      <w:proofErr w:type="spellEnd"/>
-      <w:r>
-        <w:rPr>
-          <w:color w:val="222222"/>
-          <w:sz w:val="24"/>
-          <w:szCs w:val="24"/>
-          <w:highlight w:val="white"/>
-        </w:rPr>
-        <w:t>}</w:t>
-      </w:r>
-      <w:r>
-        <w:rPr>
-          <w:color w:val="222222"/>
-          <w:sz w:val="24"/>
-          <w:szCs w:val="24"/>
-          <w:highlight w:val="white"/>
-        </w:rPr>
-        <w:t>%</w:t>
+        <w:t>}%</w:t>
       </w:r>
       <w:proofErr w:type="gramEnd"/>
       <w:r>
@@ -1717,27 +1680,25 @@
           <w:szCs w:val="24"/>
           <w:highlight w:val="white"/>
         </w:rPr>
-        <w:t xml:space="preserve">e. The Lessee is aware of certain upgrading and renovation works carried out in Unit 11 including </w:t>
-      </w:r>
-      <w:proofErr w:type="gramStart"/>
-      <w:r>
-        <w:rPr>
-          <w:color w:val="222222"/>
-          <w:sz w:val="24"/>
-          <w:szCs w:val="24"/>
-          <w:highlight w:val="white"/>
-        </w:rPr>
-        <w:t>supermarket  and</w:t>
-      </w:r>
-      <w:proofErr w:type="gramEnd"/>
-      <w:r>
-        <w:rPr>
-          <w:color w:val="222222"/>
-          <w:sz w:val="24"/>
-          <w:szCs w:val="24"/>
-          <w:highlight w:val="white"/>
-        </w:rPr>
-        <w:t xml:space="preserve"> restaurants that may cause inconvenience and possibly affect the foot traffic within the Shopping Centre in the interim.</w:t>
+        <w:t xml:space="preserve">e. The Lessee is aware of certain upgrading and renovation works carried out in Unit </w:t>
+      </w:r>
+      <w:r>
+        <w:rPr>
+          <w:color w:val="222222"/>
+          <w:sz w:val="24"/>
+          <w:szCs w:val="24"/>
+          <w:highlight w:val="white"/>
+        </w:rPr>
+        <w:t>{unit}</w:t>
+      </w:r>
+      <w:r>
+        <w:rPr>
+          <w:color w:val="222222"/>
+          <w:sz w:val="24"/>
+          <w:szCs w:val="24"/>
+          <w:highlight w:val="white"/>
+        </w:rPr>
+        <w:t xml:space="preserve"> including supermarket  and restaurants that may cause inconvenience and possibly affect the foot traffic within the Shopping Centre in the interim.</w:t>
       </w:r>
     </w:p>
     <w:p>

</xml_diff>